<commit_message>
Added in entry for journal (Zexel)
</commit_message>
<xml_diff>
--- a/Journals/Week1.docx
+++ b/Journals/Week1.docx
@@ -3,6 +3,7 @@
 <w:document xmlns:wpc="http://schemas.microsoft.com/office/word/2010/wordprocessingCanvas" xmlns:cx="http://schemas.microsoft.com/office/drawing/2014/chartex" xmlns:cx1="http://schemas.microsoft.com/office/drawing/2015/9/8/chartex" xmlns:cx2="http://schemas.microsoft.com/office/drawing/2015/10/21/chartex" xmlns:cx3="http://schemas.microsoft.com/office/drawing/2016/5/9/chartex" xmlns:cx4="http://schemas.microsoft.com/office/drawing/2016/5/10/chartex" xmlns:cx5="http://schemas.microsoft.com/office/drawing/2016/5/11/chartex" xmlns:cx6="http://schemas.microsoft.com/office/drawing/2016/5/12/chartex" xmlns:cx7="http://schemas.microsoft.com/office/drawing/2016/5/13/chartex" xmlns:cx8="http://schemas.microsoft.com/office/drawing/2016/5/14/chartex" xmlns:mc="http://schemas.openxmlformats.org/markup-compatibility/2006" xmlns:aink="http://schemas.microsoft.com/office/drawing/2016/ink" xmlns:am3d="http://schemas.microsoft.com/office/drawing/2017/model3d" xmlns:o="urn:schemas-microsoft-com:office:office" xmlns:r="http://schemas.openxmlformats.org/officeDocument/2006/relationships" xmlns:m="http://schemas.openxmlformats.org/officeDocument/2006/math" xmlns:v="urn:schemas-microsoft-com:vml" xmlns:wp14="http://schemas.microsoft.com/office/word/2010/wordprocessingDrawing" xmlns:wp="http://schemas.openxmlformats.org/drawingml/2006/wordprocessingDrawing" xmlns:w10="urn:schemas-microsoft-com:office:word" xmlns:w="http://schemas.openxmlformats.org/wordprocessingml/2006/main" xmlns:w14="http://schemas.microsoft.com/office/word/2010/wordml" xmlns:w15="http://schemas.microsoft.com/office/word/2012/wordml" xmlns:w16cid="http://schemas.microsoft.com/office/word/2016/wordml/cid" xmlns:w16se="http://schemas.microsoft.com/office/word/2015/wordml/symex" xmlns:wpg="http://schemas.microsoft.com/office/word/2010/wordprocessingGroup" xmlns:wpi="http://schemas.microsoft.com/office/word/2010/wordprocessingInk" xmlns:wne="http://schemas.microsoft.com/office/word/2006/wordml" xmlns:wps="http://schemas.microsoft.com/office/word/2010/wordprocessingShape" mc:Ignorable="w14 w15 w16se w16cid wp14">
   <w:body>
     <w:p>
+      <w:bookmarkStart w:id="0" w:name="_GoBack"/>
       <w:r>
         <w:t>Overview</w:t>
       </w:r>
@@ -60,12 +61,7 @@
         <w:t>ffect. We broke this problem down into a few parts. One of them was to analyse the speeches given by the Prime Minister and Members of Parliament before and after elections. The main purpose of doing this was to understand what they talk about in their speeches</w:t>
       </w:r>
       <w:r>
-        <w:t xml:space="preserve"> and how they try to influence v</w:t>
-      </w:r>
-      <w:bookmarkStart w:id="0" w:name="_GoBack"/>
-      <w:bookmarkEnd w:id="0"/>
-      <w:r>
-        <w:t>oters. So, for this, I took a sample speech transcript and used tokenizing, removing stop words, parts of speech tagging, word lemmatizing and then finally got a word cloud frequency distribution for the final list of words used during the speech.</w:t>
+        <w:t xml:space="preserve"> and how they try to influence voters. So, for this, I took a sample speech transcript and used tokenizing, removing stop words, parts of speech tagging, word lemmatizing and then finally got a word cloud frequency distribution for the final list of words used during the speech.</w:t>
       </w:r>
     </w:p>
     <w:p>
@@ -107,7 +103,21 @@
           <w:bottom w:val="double" w:sz="6" w:space="1" w:color="auto"/>
         </w:pBdr>
       </w:pPr>
-    </w:p>
+      <w:r>
+        <w:t>I swapped the key value pairs of the dictionary to match it with our other data.</w:t>
+      </w:r>
+    </w:p>
+    <w:p>
+      <w:pPr>
+        <w:pBdr>
+          <w:bottom w:val="double" w:sz="6" w:space="1" w:color="auto"/>
+        </w:pBdr>
+      </w:pPr>
+      <w:r>
+        <w:t>Next step would be figuring out how to combine the datasets, form our hypotheses regarding the household races and use linear regression as the first form of analysis.</w:t>
+      </w:r>
+    </w:p>
+    <w:bookmarkEnd w:id="0"/>
     <w:p/>
     <w:sectPr>
       <w:pgSz w:w="11906" w:h="16838"/>

</xml_diff>